<commit_message>
Update Multidimensional Gini Dynamics in Colombia 2010 2024 (1).docx
</commit_message>
<xml_diff>
--- a/Multidimensional Gini Dynamics in Colombia 2010 2024 (1).docx
+++ b/Multidimensional Gini Dynamics in Colombia 2010 2024 (1).docx
@@ -80,16 +80,6 @@
     </w:p>
     <w:p>
       <w:pPr>
-        <w:spacing w:line="360" w:lineRule="auto"/>
-        <w:jc w:val="center"/>
-        <w:rPr>
-          <w:rFonts w:ascii="Garamond" w:hAnsi="Garamond"/>
-          <w:lang w:val="es-ES"/>
-        </w:rPr>
-      </w:pPr>
-    </w:p>
-    <w:p>
-      <w:pPr>
         <w:pStyle w:val="Title"/>
         <w:spacing w:before="0" w:after="0"/>
         <w:rPr>
@@ -97,17 +87,22 @@
           <w:b w:val="0"/>
           <w:sz w:val="22"/>
           <w:szCs w:val="24"/>
-        </w:rPr>
-      </w:pPr>
-      <w:r>
+          <w:lang w:val="es-ES"/>
+        </w:rPr>
+      </w:pPr>
+    </w:p>
+    <w:p>
+      <w:pPr>
+        <w:pStyle w:val="Title"/>
+        <w:spacing w:before="0" w:after="0"/>
         <w:rPr>
           <w:rFonts w:ascii="Garamond" w:hAnsi="Garamond" w:cs="Times New Roman"/>
           <w:b w:val="0"/>
           <w:sz w:val="22"/>
           <w:szCs w:val="24"/>
-        </w:rPr>
-        <w:t>Carlos A. Garzón R</w:t>
-      </w:r>
+          <w:lang w:val="es-ES"/>
+        </w:rPr>
+      </w:pPr>
     </w:p>
     <w:p>
       <w:pPr>
@@ -126,6 +121,29 @@
           <w:b w:val="0"/>
           <w:sz w:val="22"/>
           <w:szCs w:val="24"/>
+        </w:rPr>
+        <w:t>Carlos A. Garzón R</w:t>
+      </w:r>
+    </w:p>
+    <w:p>
+      <w:pPr>
+        <w:pStyle w:val="Title"/>
+        <w:spacing w:before="0" w:after="0"/>
+        <w:rPr>
+          <w:rFonts w:ascii="Garamond" w:hAnsi="Garamond" w:cs="Times New Roman"/>
+          <w:b w:val="0"/>
+          <w:sz w:val="22"/>
+          <w:szCs w:val="24"/>
+          <w:lang w:val="es-ES"/>
+        </w:rPr>
+      </w:pPr>
+      <w:r>
+        <w:rPr>
+          <w:rFonts w:ascii="Garamond" w:hAnsi="Garamond" w:cs="Times New Roman"/>
+          <w:b w:val="0"/>
+          <w:sz w:val="22"/>
+          <w:szCs w:val="24"/>
+          <w:lang w:val="es-ES"/>
         </w:rPr>
         <w:t>Oscar Gómez</w:t>
       </w:r>
@@ -21607,15 +21625,7 @@
           <w:bCs w:val="0"/>
           <w:lang w:val="en-GB"/>
         </w:rPr>
-        <w:t xml:space="preserve">- </w:t>
-      </w:r>
-      <w:r>
-        <w:rPr>
-          <w:rFonts w:ascii="Garamond" w:hAnsi="Garamond"/>
-          <w:bCs w:val="0"/>
-          <w:lang w:val="en-GB"/>
-        </w:rPr>
-        <w:t>2</w:t>
+        <w:t>- 2</w:t>
       </w:r>
       <w:r>
         <w:rPr>
@@ -21809,15 +21819,7 @@
           <w:bCs w:val="0"/>
           <w:lang w:val="en-GB"/>
         </w:rPr>
-        <w:t>-</w:t>
-      </w:r>
-      <w:r>
-        <w:rPr>
-          <w:rFonts w:ascii="Garamond" w:hAnsi="Garamond"/>
-          <w:bCs w:val="0"/>
-          <w:lang w:val="en-GB"/>
-        </w:rPr>
-        <w:t>2</w:t>
+        <w:t>-2</w:t>
       </w:r>
       <w:r>
         <w:rPr>
@@ -23971,9 +23973,8 @@
           <w:szCs w:val="18"/>
           <w:lang w:val="en-GB"/>
         </w:rPr>
-        <w:t xml:space="preserve"> Economist and </w:t>
-      </w:r>
-      <w:proofErr w:type="gramStart"/>
+        <w:t xml:space="preserve"> Economist and Master</w:t>
+      </w:r>
       <w:r>
         <w:rPr>
           <w:rFonts w:ascii="Garamond" w:hAnsi="Garamond"/>
@@ -23981,7 +23982,7 @@
           <w:szCs w:val="18"/>
           <w:lang w:val="en-GB"/>
         </w:rPr>
-        <w:t>Master</w:t>
+        <w:t xml:space="preserve"> in Economics</w:t>
       </w:r>
       <w:r>
         <w:rPr>
@@ -23990,19 +23991,8 @@
           <w:szCs w:val="18"/>
           <w:lang w:val="en-GB"/>
         </w:rPr>
-        <w:t xml:space="preserve"> in Economics</w:t>
-      </w:r>
-      <w:proofErr w:type="gramEnd"/>
-      <w:r>
-        <w:rPr>
-          <w:rFonts w:ascii="Garamond" w:hAnsi="Garamond"/>
-          <w:sz w:val="18"/>
-          <w:szCs w:val="18"/>
-          <w:lang w:val="en-GB"/>
-        </w:rPr>
         <w:t xml:space="preserve"> from the Universidad Externado de Colombia. </w:t>
       </w:r>
-      <w:proofErr w:type="spellStart"/>
       <w:r>
         <w:rPr>
           <w:rFonts w:ascii="Garamond" w:hAnsi="Garamond"/>
@@ -24010,37 +24000,7 @@
           <w:szCs w:val="18"/>
           <w:lang w:val="es-ES"/>
         </w:rPr>
-        <w:t>Associate</w:t>
-      </w:r>
-      <w:proofErr w:type="spellEnd"/>
-      <w:r>
-        <w:rPr>
-          <w:rFonts w:ascii="Garamond" w:hAnsi="Garamond"/>
-          <w:sz w:val="18"/>
-          <w:szCs w:val="18"/>
-          <w:lang w:val="es-ES"/>
-        </w:rPr>
-        <w:t xml:space="preserve"> </w:t>
-      </w:r>
-      <w:proofErr w:type="spellStart"/>
-      <w:r>
-        <w:rPr>
-          <w:rFonts w:ascii="Garamond" w:hAnsi="Garamond"/>
-          <w:sz w:val="18"/>
-          <w:szCs w:val="18"/>
-          <w:lang w:val="es-ES"/>
-        </w:rPr>
-        <w:t>professor</w:t>
-      </w:r>
-      <w:proofErr w:type="spellEnd"/>
-      <w:r>
-        <w:rPr>
-          <w:rFonts w:ascii="Garamond" w:hAnsi="Garamond"/>
-          <w:sz w:val="18"/>
-          <w:szCs w:val="18"/>
-          <w:lang w:val="es-ES"/>
-        </w:rPr>
-        <w:t xml:space="preserve"> at Universidad Militar Nueva Granada. Email: </w:t>
+        <w:t xml:space="preserve">Associate professor at Universidad Militar Nueva Granada. Email: </w:t>
       </w:r>
       <w:hyperlink r:id="rId1" w:history="1">
         <w:r>
@@ -24326,25 +24286,7 @@
           <w:sz w:val="18"/>
           <w:szCs w:val="18"/>
         </w:rPr>
-        <w:t xml:space="preserve"> Garzón and Preisser (2014) used the model refined by </w:t>
-      </w:r>
-      <w:proofErr w:type="spellStart"/>
-      <w:r>
-        <w:rPr>
-          <w:rFonts w:ascii="Garamond" w:hAnsi="Garamond"/>
-          <w:sz w:val="18"/>
-          <w:szCs w:val="18"/>
-        </w:rPr>
-        <w:t>Deqcanq</w:t>
-      </w:r>
-      <w:proofErr w:type="spellEnd"/>
-      <w:r>
-        <w:rPr>
-          <w:rFonts w:ascii="Garamond" w:hAnsi="Garamond"/>
-          <w:sz w:val="18"/>
-          <w:szCs w:val="18"/>
-        </w:rPr>
-        <w:t xml:space="preserve"> and Lugo in Colombia using three dimensions: health, education, and income.</w:t>
+        <w:t xml:space="preserve"> Garzón and Preisser (2014) used the model refined by Deqcanq and Lugo in Colombia using three dimensions: health, education, and income.</w:t>
       </w:r>
       <w:r>
         <w:rPr>
@@ -24384,27 +24326,7 @@
           <w:szCs w:val="18"/>
           <w:lang w:val="en-GB"/>
         </w:rPr>
-        <w:t xml:space="preserve"> The reason of following specifically </w:t>
-      </w:r>
-      <w:proofErr w:type="spellStart"/>
-      <w:r>
-        <w:rPr>
-          <w:rFonts w:ascii="Garamond" w:hAnsi="Garamond"/>
-          <w:sz w:val="18"/>
-          <w:szCs w:val="18"/>
-          <w:lang w:val="en-GB"/>
-        </w:rPr>
-        <w:t>Decanq</w:t>
-      </w:r>
-      <w:proofErr w:type="spellEnd"/>
-      <w:r>
-        <w:rPr>
-          <w:rFonts w:ascii="Garamond" w:hAnsi="Garamond"/>
-          <w:sz w:val="18"/>
-          <w:szCs w:val="18"/>
-          <w:lang w:val="en-GB"/>
-        </w:rPr>
-        <w:t xml:space="preserve"> and Lugo framework is because their paper fit with the aim of compar</w:t>
+        <w:t xml:space="preserve"> The reason of following specifically Decanq and Lugo framework is because their paper fit with the aim of compar</w:t>
       </w:r>
       <w:r>
         <w:rPr>

</xml_diff>